<commit_message>
Capacitación en proceso a equipo de trabajo
</commit_message>
<xml_diff>
--- a/Proyectos/2016/Capacitaciones/Minuta_capacitacion_160111.docx
+++ b/Proyectos/2016/Capacitaciones/Minuta_capacitacion_160111.docx
@@ -74,18 +74,7 @@
           <w:sz w:val="20"/>
           <w:szCs w:val="20"/>
         </w:rPr>
-        <w:t xml:space="preserve">Lugar y fecha: </w:t>
-      </w:r>
-      <w:r>
-        <w:rPr>
-          <w:rFonts w:cs="Arial" w:ascii="Avenir Book" w:hAnsi="Avenir Book"/>
-          <w:b/>
-          <w:bCs/>
-          <w:color w:val="000000"/>
-          <w:sz w:val="20"/>
-          <w:szCs w:val="20"/>
-        </w:rPr>
-        <w:t>Guadalajara, jal, 11/01/16</w:t>
+        <w:t>Lugar y fecha: Guadalajara, jal, 11/01/16</w:t>
       </w:r>
     </w:p>
     <w:p>
@@ -201,7 +190,7 @@
       <w:tblPr>
         <w:tblW w:w="8828" w:type="dxa"/>
         <w:jc w:val="left"/>
-        <w:tblInd w:w="0" w:type="dxa"/>
+        <w:tblInd w:w="-10" w:type="dxa"/>
         <w:tblBorders>
           <w:top w:val="single" w:sz="4" w:space="0" w:color="000001"/>
           <w:left w:val="single" w:sz="4" w:space="0" w:color="000001"/>
@@ -212,21 +201,21 @@
         </w:tblBorders>
         <w:tblCellMar>
           <w:top w:w="0" w:type="dxa"/>
-          <w:left w:w="108" w:type="dxa"/>
+          <w:left w:w="98" w:type="dxa"/>
           <w:bottom w:w="0" w:type="dxa"/>
           <w:right w:w="108" w:type="dxa"/>
         </w:tblCellMar>
         <w:tblLook w:val="04a0" w:noVBand="1" w:noHBand="0" w:lastColumn="0" w:firstColumn="1" w:lastRow="0" w:firstRow="1"/>
       </w:tblPr>
       <w:tblGrid>
-        <w:gridCol w:w="6317"/>
-        <w:gridCol w:w="2510"/>
+        <w:gridCol w:w="6318"/>
+        <w:gridCol w:w="2509"/>
       </w:tblGrid>
       <w:tr>
         <w:trPr/>
         <w:tc>
           <w:tcPr>
-            <w:tcW w:w="6317" w:type="dxa"/>
+            <w:tcW w:w="6318" w:type="dxa"/>
             <w:tcBorders>
               <w:top w:val="single" w:sz="4" w:space="0" w:color="000001"/>
               <w:left w:val="single" w:sz="4" w:space="0" w:color="000001"/>
@@ -237,7 +226,7 @@
             </w:tcBorders>
             <w:shd w:fill="auto" w:val="clear"/>
             <w:tcMar>
-              <w:left w:w="108" w:type="dxa"/>
+              <w:left w:w="98" w:type="dxa"/>
             </w:tcMar>
           </w:tcPr>
           <w:p>
@@ -264,7 +253,7 @@
         </w:tc>
         <w:tc>
           <w:tcPr>
-            <w:tcW w:w="2510" w:type="dxa"/>
+            <w:tcW w:w="2509" w:type="dxa"/>
             <w:tcBorders>
               <w:top w:val="single" w:sz="4" w:space="0" w:color="000001"/>
               <w:left w:val="single" w:sz="4" w:space="0" w:color="000001"/>
@@ -275,7 +264,7 @@
             </w:tcBorders>
             <w:shd w:fill="auto" w:val="clear"/>
             <w:tcMar>
-              <w:left w:w="108" w:type="dxa"/>
+              <w:left w:w="98" w:type="dxa"/>
             </w:tcMar>
           </w:tcPr>
           <w:p>
@@ -305,7 +294,7 @@
         <w:trPr/>
         <w:tc>
           <w:tcPr>
-            <w:tcW w:w="6317" w:type="dxa"/>
+            <w:tcW w:w="6318" w:type="dxa"/>
             <w:tcBorders>
               <w:top w:val="single" w:sz="4" w:space="0" w:color="000001"/>
               <w:left w:val="single" w:sz="4" w:space="0" w:color="000001"/>
@@ -316,7 +305,7 @@
             </w:tcBorders>
             <w:shd w:fill="auto" w:val="clear"/>
             <w:tcMar>
-              <w:left w:w="108" w:type="dxa"/>
+              <w:left w:w="98" w:type="dxa"/>
             </w:tcMar>
           </w:tcPr>
           <w:p>
@@ -343,7 +332,7 @@
         </w:tc>
         <w:tc>
           <w:tcPr>
-            <w:tcW w:w="2510" w:type="dxa"/>
+            <w:tcW w:w="2509" w:type="dxa"/>
             <w:tcBorders>
               <w:top w:val="single" w:sz="4" w:space="0" w:color="000001"/>
               <w:left w:val="single" w:sz="4" w:space="0" w:color="000001"/>
@@ -354,7 +343,7 @@
             </w:tcBorders>
             <w:shd w:fill="auto" w:val="clear"/>
             <w:tcMar>
-              <w:left w:w="108" w:type="dxa"/>
+              <w:left w:w="98" w:type="dxa"/>
             </w:tcMar>
           </w:tcPr>
           <w:p>
@@ -384,7 +373,7 @@
         <w:trPr/>
         <w:tc>
           <w:tcPr>
-            <w:tcW w:w="6317" w:type="dxa"/>
+            <w:tcW w:w="6318" w:type="dxa"/>
             <w:tcBorders>
               <w:top w:val="single" w:sz="4" w:space="0" w:color="000001"/>
               <w:left w:val="single" w:sz="4" w:space="0" w:color="000001"/>
@@ -395,7 +384,7 @@
             </w:tcBorders>
             <w:shd w:fill="auto" w:val="clear"/>
             <w:tcMar>
-              <w:left w:w="108" w:type="dxa"/>
+              <w:left w:w="98" w:type="dxa"/>
             </w:tcMar>
           </w:tcPr>
           <w:p>
@@ -422,7 +411,7 @@
         </w:tc>
         <w:tc>
           <w:tcPr>
-            <w:tcW w:w="2510" w:type="dxa"/>
+            <w:tcW w:w="2509" w:type="dxa"/>
             <w:tcBorders>
               <w:top w:val="single" w:sz="4" w:space="0" w:color="000001"/>
               <w:left w:val="single" w:sz="4" w:space="0" w:color="000001"/>
@@ -433,7 +422,7 @@
             </w:tcBorders>
             <w:shd w:fill="auto" w:val="clear"/>
             <w:tcMar>
-              <w:left w:w="108" w:type="dxa"/>
+              <w:left w:w="98" w:type="dxa"/>
             </w:tcMar>
           </w:tcPr>
           <w:p>
@@ -463,7 +452,7 @@
         <w:trPr/>
         <w:tc>
           <w:tcPr>
-            <w:tcW w:w="6317" w:type="dxa"/>
+            <w:tcW w:w="6318" w:type="dxa"/>
             <w:tcBorders>
               <w:top w:val="single" w:sz="4" w:space="0" w:color="000001"/>
               <w:left w:val="single" w:sz="4" w:space="0" w:color="000001"/>
@@ -474,7 +463,7 @@
             </w:tcBorders>
             <w:shd w:fill="auto" w:val="clear"/>
             <w:tcMar>
-              <w:left w:w="108" w:type="dxa"/>
+              <w:left w:w="98" w:type="dxa"/>
             </w:tcMar>
           </w:tcPr>
           <w:p>
@@ -501,7 +490,7 @@
         </w:tc>
         <w:tc>
           <w:tcPr>
-            <w:tcW w:w="2510" w:type="dxa"/>
+            <w:tcW w:w="2509" w:type="dxa"/>
             <w:tcBorders>
               <w:top w:val="single" w:sz="4" w:space="0" w:color="000001"/>
               <w:left w:val="single" w:sz="4" w:space="0" w:color="000001"/>
@@ -512,7 +501,7 @@
             </w:tcBorders>
             <w:shd w:fill="auto" w:val="clear"/>
             <w:tcMar>
-              <w:left w:w="108" w:type="dxa"/>
+              <w:left w:w="98" w:type="dxa"/>
             </w:tcMar>
           </w:tcPr>
           <w:p>
@@ -542,8 +531,9 @@
         <w:trPr/>
         <w:tc>
           <w:tcPr>
-            <w:tcW w:w="6317" w:type="dxa"/>
+            <w:tcW w:w="6318" w:type="dxa"/>
             <w:tcBorders>
+              <w:top w:val="single" w:sz="4" w:space="0" w:color="000001"/>
               <w:left w:val="single" w:sz="4" w:space="0" w:color="000001"/>
               <w:bottom w:val="single" w:sz="4" w:space="0" w:color="000001"/>
               <w:right w:val="single" w:sz="4" w:space="0" w:color="000001"/>
@@ -552,7 +542,7 @@
             </w:tcBorders>
             <w:shd w:fill="auto" w:val="clear"/>
             <w:tcMar>
-              <w:left w:w="108" w:type="dxa"/>
+              <w:left w:w="98" w:type="dxa"/>
             </w:tcMar>
           </w:tcPr>
           <w:p>
@@ -579,8 +569,9 @@
         </w:tc>
         <w:tc>
           <w:tcPr>
-            <w:tcW w:w="2510" w:type="dxa"/>
+            <w:tcW w:w="2509" w:type="dxa"/>
             <w:tcBorders>
+              <w:top w:val="single" w:sz="4" w:space="0" w:color="000001"/>
               <w:left w:val="single" w:sz="4" w:space="0" w:color="000001"/>
               <w:bottom w:val="single" w:sz="4" w:space="0" w:color="000001"/>
               <w:right w:val="single" w:sz="4" w:space="0" w:color="000001"/>
@@ -589,7 +580,7 @@
             </w:tcBorders>
             <w:shd w:fill="auto" w:val="clear"/>
             <w:tcMar>
-              <w:left w:w="108" w:type="dxa"/>
+              <w:left w:w="98" w:type="dxa"/>
             </w:tcMar>
           </w:tcPr>
           <w:p>
@@ -619,8 +610,9 @@
         <w:trPr/>
         <w:tc>
           <w:tcPr>
-            <w:tcW w:w="6317" w:type="dxa"/>
+            <w:tcW w:w="6318" w:type="dxa"/>
             <w:tcBorders>
+              <w:top w:val="single" w:sz="4" w:space="0" w:color="000001"/>
               <w:left w:val="single" w:sz="4" w:space="0" w:color="000001"/>
               <w:bottom w:val="single" w:sz="4" w:space="0" w:color="000001"/>
               <w:right w:val="single" w:sz="4" w:space="0" w:color="000001"/>
@@ -629,7 +621,7 @@
             </w:tcBorders>
             <w:shd w:fill="auto" w:val="clear"/>
             <w:tcMar>
-              <w:left w:w="108" w:type="dxa"/>
+              <w:left w:w="98" w:type="dxa"/>
             </w:tcMar>
           </w:tcPr>
           <w:p>
@@ -656,8 +648,9 @@
         </w:tc>
         <w:tc>
           <w:tcPr>
-            <w:tcW w:w="2510" w:type="dxa"/>
+            <w:tcW w:w="2509" w:type="dxa"/>
             <w:tcBorders>
+              <w:top w:val="single" w:sz="4" w:space="0" w:color="000001"/>
               <w:left w:val="single" w:sz="4" w:space="0" w:color="000001"/>
               <w:bottom w:val="single" w:sz="4" w:space="0" w:color="000001"/>
               <w:right w:val="single" w:sz="4" w:space="0" w:color="000001"/>
@@ -666,7 +659,7 @@
             </w:tcBorders>
             <w:shd w:fill="auto" w:val="clear"/>
             <w:tcMar>
-              <w:left w:w="108" w:type="dxa"/>
+              <w:left w:w="98" w:type="dxa"/>
             </w:tcMar>
           </w:tcPr>
           <w:p>
@@ -696,8 +689,9 @@
         <w:trPr/>
         <w:tc>
           <w:tcPr>
-            <w:tcW w:w="6317" w:type="dxa"/>
+            <w:tcW w:w="6318" w:type="dxa"/>
             <w:tcBorders>
+              <w:top w:val="single" w:sz="4" w:space="0" w:color="000001"/>
               <w:left w:val="single" w:sz="4" w:space="0" w:color="000001"/>
               <w:bottom w:val="single" w:sz="4" w:space="0" w:color="000001"/>
               <w:right w:val="single" w:sz="4" w:space="0" w:color="000001"/>
@@ -706,7 +700,7 @@
             </w:tcBorders>
             <w:shd w:fill="auto" w:val="clear"/>
             <w:tcMar>
-              <w:left w:w="108" w:type="dxa"/>
+              <w:left w:w="98" w:type="dxa"/>
             </w:tcMar>
           </w:tcPr>
           <w:p>
@@ -733,8 +727,9 @@
         </w:tc>
         <w:tc>
           <w:tcPr>
-            <w:tcW w:w="2510" w:type="dxa"/>
+            <w:tcW w:w="2509" w:type="dxa"/>
             <w:tcBorders>
+              <w:top w:val="single" w:sz="4" w:space="0" w:color="000001"/>
               <w:left w:val="single" w:sz="4" w:space="0" w:color="000001"/>
               <w:bottom w:val="single" w:sz="4" w:space="0" w:color="000001"/>
               <w:right w:val="single" w:sz="4" w:space="0" w:color="000001"/>
@@ -743,7 +738,7 @@
             </w:tcBorders>
             <w:shd w:fill="auto" w:val="clear"/>
             <w:tcMar>
-              <w:left w:w="108" w:type="dxa"/>
+              <w:left w:w="98" w:type="dxa"/>
             </w:tcMar>
           </w:tcPr>
           <w:p>
@@ -773,8 +768,9 @@
         <w:trPr/>
         <w:tc>
           <w:tcPr>
-            <w:tcW w:w="6317" w:type="dxa"/>
+            <w:tcW w:w="6318" w:type="dxa"/>
             <w:tcBorders>
+              <w:top w:val="single" w:sz="4" w:space="0" w:color="000001"/>
               <w:left w:val="single" w:sz="4" w:space="0" w:color="000001"/>
               <w:bottom w:val="single" w:sz="4" w:space="0" w:color="000001"/>
               <w:right w:val="single" w:sz="4" w:space="0" w:color="000001"/>
@@ -783,7 +779,7 @@
             </w:tcBorders>
             <w:shd w:fill="auto" w:val="clear"/>
             <w:tcMar>
-              <w:left w:w="108" w:type="dxa"/>
+              <w:left w:w="98" w:type="dxa"/>
             </w:tcMar>
           </w:tcPr>
           <w:p>
@@ -810,8 +806,9 @@
         </w:tc>
         <w:tc>
           <w:tcPr>
-            <w:tcW w:w="2510" w:type="dxa"/>
+            <w:tcW w:w="2509" w:type="dxa"/>
             <w:tcBorders>
+              <w:top w:val="single" w:sz="4" w:space="0" w:color="000001"/>
               <w:left w:val="single" w:sz="4" w:space="0" w:color="000001"/>
               <w:bottom w:val="single" w:sz="4" w:space="0" w:color="000001"/>
               <w:right w:val="single" w:sz="4" w:space="0" w:color="000001"/>
@@ -820,7 +817,7 @@
             </w:tcBorders>
             <w:shd w:fill="auto" w:val="clear"/>
             <w:tcMar>
-              <w:left w:w="108" w:type="dxa"/>
+              <w:left w:w="98" w:type="dxa"/>
             </w:tcMar>
           </w:tcPr>
           <w:p>
@@ -850,8 +847,9 @@
         <w:trPr/>
         <w:tc>
           <w:tcPr>
-            <w:tcW w:w="6317" w:type="dxa"/>
+            <w:tcW w:w="6318" w:type="dxa"/>
             <w:tcBorders>
+              <w:top w:val="single" w:sz="4" w:space="0" w:color="000001"/>
               <w:left w:val="single" w:sz="4" w:space="0" w:color="000001"/>
               <w:bottom w:val="single" w:sz="4" w:space="0" w:color="000001"/>
               <w:right w:val="single" w:sz="4" w:space="0" w:color="000001"/>
@@ -860,7 +858,7 @@
             </w:tcBorders>
             <w:shd w:fill="auto" w:val="clear"/>
             <w:tcMar>
-              <w:left w:w="108" w:type="dxa"/>
+              <w:left w:w="98" w:type="dxa"/>
             </w:tcMar>
           </w:tcPr>
           <w:p>
@@ -887,8 +885,9 @@
         </w:tc>
         <w:tc>
           <w:tcPr>
-            <w:tcW w:w="2510" w:type="dxa"/>
+            <w:tcW w:w="2509" w:type="dxa"/>
             <w:tcBorders>
+              <w:top w:val="single" w:sz="4" w:space="0" w:color="000001"/>
               <w:left w:val="single" w:sz="4" w:space="0" w:color="000001"/>
               <w:bottom w:val="single" w:sz="4" w:space="0" w:color="000001"/>
               <w:right w:val="single" w:sz="4" w:space="0" w:color="000001"/>
@@ -897,7 +896,7 @@
             </w:tcBorders>
             <w:shd w:fill="auto" w:val="clear"/>
             <w:tcMar>
-              <w:left w:w="108" w:type="dxa"/>
+              <w:left w:w="98" w:type="dxa"/>
             </w:tcMar>
           </w:tcPr>
           <w:p>
@@ -1046,6 +1045,27 @@
           <w:bottom w:val="single" w:sz="6" w:space="1" w:color="00000A"/>
         </w:pBdr>
         <w:spacing w:lineRule="auto" w:line="240" w:before="0" w:after="0"/>
+        <w:rPr/>
+      </w:pPr>
+      <w:r>
+        <w:rPr>
+          <w:rFonts w:cs="Arial" w:ascii="Avenir Book" w:hAnsi="Avenir Book"/>
+          <w:b w:val="false"/>
+          <w:bCs w:val="false"/>
+          <w:color w:val="000000"/>
+          <w:sz w:val="23"/>
+          <w:szCs w:val="23"/>
+        </w:rPr>
+        <w:t>Se presentó el plan de proyecto anual y responsabilidades asignadas a cada integrante del equipo.</w:t>
+      </w:r>
+    </w:p>
+    <w:p>
+      <w:pPr>
+        <w:pStyle w:val="Normal"/>
+        <w:pBdr>
+          <w:bottom w:val="single" w:sz="6" w:space="1" w:color="00000A"/>
+        </w:pBdr>
+        <w:spacing w:lineRule="auto" w:line="240" w:before="0" w:after="0"/>
         <w:rPr>
           <w:rFonts w:ascii="Avenir Book" w:hAnsi="Avenir Book" w:cs="Arial"/>
           <w:b w:val="false"/>
@@ -1065,7 +1085,27 @@
           <w:sz w:val="23"/>
           <w:szCs w:val="23"/>
         </w:rPr>
-        <w:t>Se presentó el plan de proyecto anual y responsabilidades asignadas a cada integrante del equipo.</w:t>
+      </w:r>
+    </w:p>
+    <w:p>
+      <w:pPr>
+        <w:pStyle w:val="Normal"/>
+        <w:pBdr>
+          <w:bottom w:val="single" w:sz="6" w:space="1" w:color="00000A"/>
+        </w:pBdr>
+        <w:spacing w:lineRule="auto" w:line="240" w:before="0" w:after="0"/>
+        <w:rPr/>
+      </w:pPr>
+      <w:r>
+        <w:rPr>
+          <w:rFonts w:cs="Arial" w:ascii="Avenir Book" w:hAnsi="Avenir Book"/>
+          <w:b w:val="false"/>
+          <w:bCs w:val="false"/>
+          <w:color w:val="000000"/>
+          <w:sz w:val="23"/>
+          <w:szCs w:val="23"/>
+        </w:rPr>
+        <w:t>Se dio a conocer el catalogo de productos como parte de los requerimientos anuales de la empresa para obtener el compromiso por las áreas de ventas y soporte a superar la meta anual de ventas</w:t>
       </w:r>
     </w:p>
     <w:p>
@@ -1103,6 +1143,27 @@
           <w:bottom w:val="single" w:sz="6" w:space="1" w:color="00000A"/>
         </w:pBdr>
         <w:spacing w:lineRule="auto" w:line="240" w:before="0" w:after="0"/>
+        <w:rPr/>
+      </w:pPr>
+      <w:r>
+        <w:rPr>
+          <w:rFonts w:cs="Arial" w:ascii="Avenir Book" w:hAnsi="Avenir Book"/>
+          <w:b w:val="false"/>
+          <w:bCs w:val="false"/>
+          <w:color w:val="000000"/>
+          <w:sz w:val="23"/>
+          <w:szCs w:val="23"/>
+        </w:rPr>
+        <w:t>Se resolvieron dudas acorde a las actividades a realizar dentro de la ejecución del proyecto.</w:t>
+      </w:r>
+    </w:p>
+    <w:p>
+      <w:pPr>
+        <w:pStyle w:val="Normal"/>
+        <w:pBdr>
+          <w:bottom w:val="single" w:sz="6" w:space="1" w:color="00000A"/>
+        </w:pBdr>
+        <w:spacing w:lineRule="auto" w:line="240" w:before="0" w:after="0"/>
         <w:rPr>
           <w:rFonts w:ascii="Avenir Book" w:hAnsi="Avenir Book" w:cs="Arial"/>
           <w:b w:val="false"/>
@@ -1114,6 +1175,19 @@
         </w:rPr>
       </w:pPr>
       <w:r>
+        <w:rPr/>
+      </w:r>
+    </w:p>
+    <w:p>
+      <w:pPr>
+        <w:pStyle w:val="Normal"/>
+        <w:pBdr>
+          <w:bottom w:val="single" w:sz="6" w:space="1" w:color="00000A"/>
+        </w:pBdr>
+        <w:spacing w:lineRule="auto" w:line="240" w:before="0" w:after="0"/>
+        <w:rPr/>
+      </w:pPr>
+      <w:r>
         <w:rPr>
           <w:rFonts w:cs="Arial" w:ascii="Avenir Book" w:hAnsi="Avenir Book"/>
           <w:b w:val="false"/>
@@ -1122,7 +1196,7 @@
           <w:sz w:val="23"/>
           <w:szCs w:val="23"/>
         </w:rPr>
-        <w:t>Se resolvieron dudas acorde a las actividades a realizar dentro de la ejecución del proyecto.</w:t>
+        <w:t>Se realizo una capacitación sobre los procesos de ejecución SOS y ciclo de vida</w:t>
       </w:r>
     </w:p>
     <w:p>
@@ -1216,7 +1290,7 @@
       <w:tblPr>
         <w:tblW w:w="8828" w:type="dxa"/>
         <w:jc w:val="left"/>
-        <w:tblInd w:w="0" w:type="dxa"/>
+        <w:tblInd w:w="-10" w:type="dxa"/>
         <w:tblBorders>
           <w:top w:val="single" w:sz="4" w:space="0" w:color="000001"/>
           <w:left w:val="single" w:sz="4" w:space="0" w:color="000001"/>
@@ -1227,7 +1301,7 @@
         </w:tblBorders>
         <w:tblCellMar>
           <w:top w:w="0" w:type="dxa"/>
-          <w:left w:w="108" w:type="dxa"/>
+          <w:left w:w="98" w:type="dxa"/>
           <w:bottom w:w="0" w:type="dxa"/>
           <w:right w:w="108" w:type="dxa"/>
         </w:tblCellMar>
@@ -1252,7 +1326,7 @@
             </w:tcBorders>
             <w:shd w:fill="auto" w:val="clear"/>
             <w:tcMar>
-              <w:left w:w="108" w:type="dxa"/>
+              <w:left w:w="98" w:type="dxa"/>
             </w:tcMar>
           </w:tcPr>
           <w:p>
@@ -1292,7 +1366,7 @@
             </w:tcBorders>
             <w:shd w:fill="auto" w:val="clear"/>
             <w:tcMar>
-              <w:left w:w="108" w:type="dxa"/>
+              <w:left w:w="98" w:type="dxa"/>
             </w:tcMar>
           </w:tcPr>
           <w:p>
@@ -1335,7 +1409,7 @@
             </w:tcBorders>
             <w:shd w:fill="auto" w:val="clear"/>
             <w:tcMar>
-              <w:left w:w="108" w:type="dxa"/>
+              <w:left w:w="98" w:type="dxa"/>
             </w:tcMar>
           </w:tcPr>
           <w:p>
@@ -1374,7 +1448,7 @@
             </w:tcBorders>
             <w:shd w:fill="auto" w:val="clear"/>
             <w:tcMar>
-              <w:left w:w="108" w:type="dxa"/>
+              <w:left w:w="98" w:type="dxa"/>
             </w:tcMar>
           </w:tcPr>
           <w:p>
@@ -2056,7 +2130,7 @@
     </w:pPr>
     <w:rPr>
       <w:rFonts w:ascii="Calibri" w:hAnsi="Calibri" w:eastAsia="Calibri" w:cs="Times New Roman"/>
-      <w:color w:val="auto"/>
+      <w:color w:val="00000A"/>
       <w:sz w:val="22"/>
       <w:szCs w:val="22"/>
       <w:lang w:val="es-AR" w:eastAsia="en-US" w:bidi="ar-SA"/>

</xml_diff>